<commit_message>
Added ENTER to the end of the file
</commit_message>
<xml_diff>
--- a/МДК1_6ЛАБ_Систмонитор.docx
+++ b/МДК1_6ЛАБ_Систмонитор.docx
@@ -155,15 +155,7 @@
           <w:sz w:val="20"/>
           <w:szCs w:val="20"/>
         </w:rPr>
-        <w:t>2. Пользуясь рекомендациями, запустить, изучить и настроить для выполнения работы Системн</w:t>
-      </w:r>
-      <w:r>
-        <w:rPr>
-          <w:rFonts w:ascii="Times" w:eastAsia="Times" w:hAnsi="Times" w:cs="Times"/>
-          <w:sz w:val="20"/>
-          <w:szCs w:val="20"/>
-        </w:rPr>
-        <w:t>ый монитор;</w:t>
+        <w:t>2. Пользуясь рекомендациями, запустить, изучить и настроить для выполнения работы Системный монитор;</w:t>
       </w:r>
     </w:p>
     <w:p>
@@ -301,15 +293,7 @@
           <w:sz w:val="20"/>
           <w:szCs w:val="20"/>
         </w:rPr>
-        <w:t>1. В состав операционной системы W</w:t>
-      </w:r>
-      <w:r>
-        <w:rPr>
-          <w:rFonts w:ascii="Times" w:eastAsia="Times" w:hAnsi="Times" w:cs="Times"/>
-          <w:sz w:val="20"/>
-          <w:szCs w:val="20"/>
-        </w:rPr>
-        <w:t xml:space="preserve">indows XP входит программа </w:t>
+        <w:t xml:space="preserve">1. В состав операционной системы Windows XP входит программа </w:t>
       </w:r>
       <w:r>
         <w:rPr>
@@ -371,16 +355,7 @@
           <w:sz w:val="20"/>
           <w:szCs w:val="20"/>
         </w:rPr>
-        <w:t>Пуск/Панель управлени</w:t>
-      </w:r>
-      <w:r>
-        <w:rPr>
-          <w:rFonts w:ascii="Times" w:eastAsia="Times" w:hAnsi="Times" w:cs="Times"/>
-          <w:b/>
-          <w:sz w:val="20"/>
-          <w:szCs w:val="20"/>
-        </w:rPr>
-        <w:t xml:space="preserve">я/Производительность и обслуживание/Администрирование </w:t>
+        <w:t xml:space="preserve">Пуск/Панель управления/Производительность и обслуживание/Администрирование </w:t>
       </w:r>
       <w:r>
         <w:rPr>
@@ -405,15 +380,7 @@
           <w:sz w:val="20"/>
           <w:szCs w:val="20"/>
         </w:rPr>
-        <w:t>Данный инструмент включает системный монитор (реализованный в виде элемента управления Active X) и Журналы и оповещения производительности (автономная осн</w:t>
-      </w:r>
-      <w:r>
-        <w:rPr>
-          <w:rFonts w:ascii="Times" w:eastAsia="Times" w:hAnsi="Times" w:cs="Times"/>
-          <w:sz w:val="20"/>
-          <w:szCs w:val="20"/>
-        </w:rPr>
-        <w:t>астка для конфигурирования журналов производительности).</w:t>
+        <w:t>Данный инструмент включает системный монитор (реализованный в виде элемента управления Active X) и Журналы и оповещения производительности (автономная оснастка для конфигурирования журналов производительности).</w:t>
       </w:r>
     </w:p>
     <w:p>
@@ -439,15 +406,7 @@
           <w:sz w:val="20"/>
           <w:szCs w:val="20"/>
         </w:rPr>
-        <w:t>Система Windows XP получает информацию о производительности от компонентов операционной системы. Различные системные компоненты в ходе своей работы генерируют данные о производительности. Такие к</w:t>
-      </w:r>
-      <w:r>
-        <w:rPr>
-          <w:rFonts w:ascii="Times New Roman" w:eastAsia="Times New Roman" w:hAnsi="Times New Roman" w:cs="Times New Roman"/>
-          <w:sz w:val="20"/>
-          <w:szCs w:val="20"/>
-        </w:rPr>
-        <w:t xml:space="preserve">омпоненты называются </w:t>
+        <w:t xml:space="preserve">Система Windows XP получает информацию о производительности от компонентов операционной системы. Различные системные компоненты в ходе своей работы генерируют данные о производительности. Такие компоненты называются </w:t>
       </w:r>
       <w:r>
         <w:rPr>
@@ -561,15 +520,7 @@
           <w:sz w:val="20"/>
           <w:szCs w:val="20"/>
         </w:rPr>
-        <w:t>) объекта Память (Memory) от</w:t>
-      </w:r>
-      <w:r>
-        <w:rPr>
-          <w:rFonts w:ascii="Times New Roman" w:eastAsia="Times New Roman" w:hAnsi="Times New Roman" w:cs="Times New Roman"/>
-          <w:sz w:val="20"/>
-          <w:szCs w:val="20"/>
-        </w:rPr>
-        <w:t>слеживает степень кэширования страниц.</w:t>
+        <w:t>) объекта Память (Memory) отслеживает степень кэширования страниц.</w:t>
       </w:r>
     </w:p>
     <w:p>
@@ -669,23 +620,7 @@
           <w:sz w:val="20"/>
           <w:szCs w:val="20"/>
         </w:rPr>
-        <w:t>Если в системе установлено несколько процессоров, то объект</w:t>
-      </w:r>
-      <w:r>
-        <w:rPr>
-          <w:rFonts w:ascii="Times New Roman" w:eastAsia="Times New Roman" w:hAnsi="Times New Roman" w:cs="Times New Roman"/>
-          <w:sz w:val="20"/>
-          <w:szCs w:val="20"/>
-        </w:rPr>
-        <w:t xml:space="preserve"> Процессор (Processor) будет иметь множество экземпляров. Более того, если объект поддерживает множество экземпляров, то при объединении экземпляров в группу появятся родительский экземпляр и дочерние экземпляры, которые будут принадлежать данному родитель</w:t>
-      </w:r>
-      <w:r>
-        <w:rPr>
-          <w:rFonts w:ascii="Times New Roman" w:eastAsia="Times New Roman" w:hAnsi="Times New Roman" w:cs="Times New Roman"/>
-          <w:sz w:val="20"/>
-          <w:szCs w:val="20"/>
-        </w:rPr>
-        <w:t>скому экземпляру.</w:t>
+        <w:t>Если в системе установлено несколько процессоров, то объект Процессор (Processor) будет иметь множество экземпляров. Более того, если объект поддерживает множество экземпляров, то при объединении экземпляров в группу появятся родительский экземпляр и дочерние экземпляры, которые будут принадлежать данному родительскому экземпляру.</w:t>
       </w:r>
     </w:p>
     <w:p>
@@ -759,15 +694,7 @@
           <w:sz w:val="20"/>
           <w:szCs w:val="20"/>
         </w:rPr>
-        <w:t>на панели результатов в виде диаграмм отображаются показания счетчиков. В системе Windows XP это окно изначально содержит три сч</w:t>
-      </w:r>
-      <w:r>
-        <w:rPr>
-          <w:rFonts w:ascii="Times New Roman" w:eastAsia="Times New Roman" w:hAnsi="Times New Roman" w:cs="Times New Roman"/>
-          <w:sz w:val="20"/>
-          <w:szCs w:val="20"/>
-        </w:rPr>
-        <w:t xml:space="preserve">етчика: </w:t>
+        <w:t xml:space="preserve">на панели результатов в виде диаграмм отображаются показания счетчиков. В системе Windows XP это окно изначально содержит три счетчика: </w:t>
       </w:r>
       <w:r>
         <w:rPr>
@@ -927,15 +854,7 @@
           <w:sz w:val="20"/>
           <w:szCs w:val="20"/>
         </w:rPr>
-        <w:t xml:space="preserve"> (Processor Time) (объект Процессор). Для добавления других счетчиков выполните следующие де</w:t>
-      </w:r>
-      <w:r>
-        <w:rPr>
-          <w:rFonts w:ascii="Times New Roman" w:eastAsia="Times New Roman" w:hAnsi="Times New Roman" w:cs="Times New Roman"/>
-          <w:sz w:val="20"/>
-          <w:szCs w:val="20"/>
-        </w:rPr>
-        <w:t>йствия:</w:t>
+        <w:t xml:space="preserve"> (Processor Time) (объект Процессор). Для добавления других счетчиков выполните следующие действия:</w:t>
       </w:r>
     </w:p>
     <w:p>
@@ -1046,15 +965,7 @@
           <w:sz w:val="20"/>
           <w:szCs w:val="20"/>
         </w:rPr>
-        <w:t>переключате</w:t>
-      </w:r>
-      <w:r>
-        <w:rPr>
-          <w:rFonts w:ascii="Times New Roman" w:eastAsia="Times New Roman" w:hAnsi="Times New Roman" w:cs="Times New Roman"/>
-          <w:sz w:val="20"/>
-          <w:szCs w:val="20"/>
-        </w:rPr>
-        <w:t>ль</w:t>
+        <w:t>переключатель</w:t>
       </w:r>
       <w:proofErr w:type="gramEnd"/>
       <w:r>
@@ -1107,16 +1018,7 @@
           <w:sz w:val="20"/>
           <w:szCs w:val="20"/>
         </w:rPr>
-        <w:t>Выбрат</w:t>
-      </w:r>
-      <w:r>
-        <w:rPr>
-          <w:rFonts w:ascii="Times New Roman" w:eastAsia="Times New Roman" w:hAnsi="Times New Roman" w:cs="Times New Roman"/>
-          <w:b/>
-          <w:sz w:val="20"/>
-          <w:szCs w:val="20"/>
-        </w:rPr>
-        <w:t>ь счетчики с компьютера</w:t>
+        <w:t>Выбрать счетчики с компьютера</w:t>
       </w:r>
       <w:r>
         <w:rPr>
@@ -1303,15 +1205,7 @@
           <w:sz w:val="20"/>
           <w:szCs w:val="20"/>
         </w:rPr>
-        <w:t xml:space="preserve"> и выберите экземп</w:t>
-      </w:r>
-      <w:r>
-        <w:rPr>
-          <w:rFonts w:ascii="Times New Roman" w:eastAsia="Times New Roman" w:hAnsi="Times New Roman" w:cs="Times New Roman"/>
-          <w:sz w:val="20"/>
-          <w:szCs w:val="20"/>
-        </w:rPr>
-        <w:t>ляры, которые вы собираетесь отслеживать.</w:t>
+        <w:t xml:space="preserve"> и выберите экземпляры, которые вы собираетесь отслеживать.</w:t>
       </w:r>
     </w:p>
     <w:p>
@@ -1515,16 +1409,7 @@
           <w:sz w:val="20"/>
           <w:szCs w:val="20"/>
         </w:rPr>
-        <w:t>(О</w:t>
-      </w:r>
-      <w:r>
-        <w:rPr>
-          <w:rFonts w:ascii="Times New Roman" w:eastAsia="Times New Roman" w:hAnsi="Times New Roman" w:cs="Times New Roman"/>
-          <w:b/>
-          <w:sz w:val="20"/>
-          <w:szCs w:val="20"/>
-        </w:rPr>
-        <w:t xml:space="preserve">тчет). </w:t>
+        <w:t xml:space="preserve">(Отчет). </w:t>
       </w:r>
       <w:r>
         <w:rPr>
@@ -1567,15 +1452,7 @@
           <w:sz w:val="20"/>
           <w:szCs w:val="20"/>
         </w:rPr>
-        <w:t>- название диаграммы или гист</w:t>
-      </w:r>
-      <w:r>
-        <w:rPr>
-          <w:rFonts w:ascii="Times New Roman" w:eastAsia="Times New Roman" w:hAnsi="Times New Roman" w:cs="Times New Roman"/>
-          <w:sz w:val="20"/>
-          <w:szCs w:val="20"/>
-        </w:rPr>
-        <w:t>ограммы и дать название осям координат;</w:t>
+        <w:t>- название диаграммы или гистограммы и дать название осям координат;</w:t>
       </w:r>
     </w:p>
     <w:p>
@@ -1628,15 +1505,7 @@
           <w:sz w:val="20"/>
           <w:szCs w:val="20"/>
         </w:rPr>
-        <w:t xml:space="preserve"> установите</w:t>
-      </w:r>
-      <w:r>
-        <w:rPr>
-          <w:rFonts w:ascii="Times New Roman" w:eastAsia="Times New Roman" w:hAnsi="Times New Roman" w:cs="Times New Roman"/>
-          <w:sz w:val="20"/>
-          <w:szCs w:val="20"/>
-        </w:rPr>
-        <w:t xml:space="preserve"> флажок для одной из опций </w:t>
+        <w:t xml:space="preserve"> установите флажок для одной из опций </w:t>
       </w:r>
       <w:r>
         <w:rPr>
@@ -1716,15 +1585,7 @@
           <w:sz w:val="20"/>
           <w:szCs w:val="20"/>
         </w:rPr>
-        <w:t>, что происходит в текущий момент. Первая диаграмма показывает, на сколько процентов загружен работой проц</w:t>
-      </w:r>
-      <w:r>
-        <w:rPr>
-          <w:rFonts w:ascii="Times" w:eastAsia="Times" w:hAnsi="Times" w:cs="Times"/>
-          <w:sz w:val="20"/>
-          <w:szCs w:val="20"/>
-        </w:rPr>
-        <w:t>ессор, вторая - сколько памяти занято для работы всех программ.</w:t>
+        <w:t>, что происходит в текущий момент. Первая диаграмма показывает, на сколько процентов загружен работой процессор, вторая - сколько памяти занято для работы всех программ.</w:t>
       </w:r>
     </w:p>
     <w:p>
@@ -1754,219 +1615,178 @@
           <w:sz w:val="18"/>
           <w:szCs w:val="18"/>
         </w:rPr>
-        <w:t>. Объем используемой памяти может оказаться больше, чем реальный размер оперативной памяти. Тут нет никаких чудес - часть информации временно хранится на диске в специальном файле. Когда эти данные понадобятся, то будут загружены в оперативную память, а др</w:t>
-      </w:r>
-      <w:r>
+        <w:t>. Объем используемой памяти может оказаться больше, чем реальный размер оперативной памяти. Тут нет никаких чудес - часть информации временно хранится на диске в специальном файле. Когда эти данные понадобятся, то будут загружены в оперативную память, а другие, давно не использовавшиеся, «сброшены» на диск.</w:t>
+      </w:r>
+    </w:p>
+    <w:p>
+      <w:pPr>
+        <w:spacing w:after="0" w:line="240" w:lineRule="auto"/>
+        <w:rPr>
+          <w:rFonts w:ascii="Times" w:eastAsia="Times" w:hAnsi="Times" w:cs="Times"/>
+          <w:b/>
+          <w:sz w:val="20"/>
+          <w:szCs w:val="20"/>
+        </w:rPr>
+      </w:pPr>
+      <w:r>
+        <w:rPr>
+          <w:rFonts w:ascii="Times" w:eastAsia="Times" w:hAnsi="Times" w:cs="Times"/>
+          <w:sz w:val="20"/>
+          <w:szCs w:val="20"/>
+        </w:rPr>
+        <w:t>Запустите процесс построения диаграмм заново.</w:t>
+      </w:r>
+    </w:p>
+    <w:p>
+      <w:pPr>
+        <w:spacing w:after="0" w:line="240" w:lineRule="auto"/>
+        <w:rPr>
+          <w:rFonts w:ascii="Times" w:eastAsia="Times" w:hAnsi="Times" w:cs="Times"/>
+          <w:sz w:val="20"/>
+          <w:szCs w:val="20"/>
+        </w:rPr>
+      </w:pPr>
+      <w:r>
+        <w:rPr>
+          <w:rFonts w:ascii="Times" w:eastAsia="Times" w:hAnsi="Times" w:cs="Times"/>
+          <w:sz w:val="20"/>
+          <w:szCs w:val="20"/>
+        </w:rPr>
+        <w:t xml:space="preserve">3. Операционная система Windows многозадачная, т.е. мы можем запускать несколько программ, переходить из окна одной программы в окно другой. Не закрывая Системный монитор, откройте графический редактор </w:t>
+      </w:r>
+      <w:r>
+        <w:rPr>
+          <w:rFonts w:ascii="Times" w:eastAsia="Times" w:hAnsi="Times" w:cs="Times"/>
+          <w:b/>
+          <w:sz w:val="20"/>
+          <w:szCs w:val="20"/>
+        </w:rPr>
+        <w:t>Paint</w:t>
+      </w:r>
+      <w:r>
+        <w:rPr>
+          <w:rFonts w:ascii="Times" w:eastAsia="Times" w:hAnsi="Times" w:cs="Times"/>
+          <w:sz w:val="20"/>
+          <w:szCs w:val="20"/>
+        </w:rPr>
+        <w:t>, подождите немного, затем закройте.</w:t>
+      </w:r>
+    </w:p>
+    <w:p>
+      <w:pPr>
+        <w:spacing w:after="0" w:line="240" w:lineRule="auto"/>
+        <w:rPr>
+          <w:rFonts w:ascii="Times" w:eastAsia="Times" w:hAnsi="Times" w:cs="Times"/>
+          <w:sz w:val="20"/>
+          <w:szCs w:val="20"/>
+        </w:rPr>
+      </w:pPr>
+      <w:r>
+        <w:rPr>
+          <w:rFonts w:ascii="Times" w:eastAsia="Times" w:hAnsi="Times" w:cs="Times"/>
+          <w:sz w:val="20"/>
+          <w:szCs w:val="20"/>
+        </w:rPr>
+        <w:t>4. На нижней диаграмме вы увидите (по колебаниям графика), как операционная система загрузила Paint в оперативную память, а затем выгрузила. На верхней диаграмме видна работа процессора по запуску редактора и затем - по закрытию.</w:t>
+      </w:r>
+    </w:p>
+    <w:p>
+      <w:pPr>
+        <w:spacing w:after="0" w:line="240" w:lineRule="auto"/>
+        <w:rPr>
+          <w:rFonts w:ascii="Times" w:eastAsia="Times" w:hAnsi="Times" w:cs="Times"/>
+          <w:sz w:val="20"/>
+          <w:szCs w:val="20"/>
+        </w:rPr>
+      </w:pPr>
+      <w:r>
+        <w:rPr>
+          <w:rFonts w:ascii="Times" w:eastAsia="Times" w:hAnsi="Times" w:cs="Times"/>
+          <w:sz w:val="20"/>
+          <w:szCs w:val="20"/>
+        </w:rPr>
+        <w:t>Возможно, вам придется отрегулировать скорость построения диаграмм (</w:t>
+      </w:r>
+      <w:r>
+        <w:rPr>
+          <w:rFonts w:ascii="Times" w:eastAsia="Times" w:hAnsi="Times" w:cs="Times"/>
+          <w:b/>
+          <w:sz w:val="20"/>
+          <w:szCs w:val="20"/>
+        </w:rPr>
+        <w:t>Диаграмма</w:t>
+      </w:r>
+      <w:r>
+        <w:rPr>
+          <w:rFonts w:ascii="Times" w:eastAsia="Times" w:hAnsi="Times" w:cs="Times"/>
+          <w:sz w:val="20"/>
+          <w:szCs w:val="20"/>
+        </w:rPr>
+        <w:t>) и масштаб диаграммы загрузки памяти (</w:t>
+      </w:r>
+      <w:r>
+        <w:rPr>
+          <w:rFonts w:ascii="Times" w:eastAsia="Times" w:hAnsi="Times" w:cs="Times"/>
+          <w:b/>
+          <w:sz w:val="20"/>
+          <w:szCs w:val="20"/>
+        </w:rPr>
+        <w:t>Изменить представление</w:t>
+      </w:r>
+      <w:r>
+        <w:rPr>
+          <w:rFonts w:ascii="Times" w:eastAsia="Times" w:hAnsi="Times" w:cs="Times"/>
+          <w:sz w:val="20"/>
+          <w:szCs w:val="20"/>
+        </w:rPr>
+        <w:t>).</w:t>
+      </w:r>
+    </w:p>
+    <w:p>
+      <w:pPr>
+        <w:spacing w:after="0" w:line="240" w:lineRule="auto"/>
+        <w:ind w:firstLine="708"/>
+        <w:rPr>
+          <w:rFonts w:ascii="Times" w:eastAsia="Times" w:hAnsi="Times" w:cs="Times"/>
+          <w:sz w:val="20"/>
+          <w:szCs w:val="20"/>
+        </w:rPr>
+      </w:pPr>
+      <w:r>
+        <w:rPr>
+          <w:rFonts w:ascii="Times" w:eastAsia="Times" w:hAnsi="Times" w:cs="Times"/>
+          <w:b/>
+          <w:sz w:val="20"/>
+          <w:szCs w:val="20"/>
+        </w:rPr>
+        <w:t>Ваша задача</w:t>
+      </w:r>
+      <w:r>
+        <w:rPr>
+          <w:rFonts w:ascii="Times" w:eastAsia="Times" w:hAnsi="Times" w:cs="Times"/>
+          <w:sz w:val="20"/>
+          <w:szCs w:val="20"/>
+        </w:rPr>
+        <w:t>: 1. с помощью Системного монитора выяснить, как изменяется загрузка процессора и объем занятой оперативной памяти в ходе обычной работы с прикладной программой. Результаты</w:t>
+      </w:r>
+    </w:p>
+    <w:p>
+      <w:pPr>
+        <w:spacing w:after="120" w:line="240" w:lineRule="auto"/>
         <w:rPr>
           <w:rFonts w:ascii="Times" w:eastAsia="Times" w:hAnsi="Times" w:cs="Times"/>
           <w:i/>
-          <w:sz w:val="18"/>
-          <w:szCs w:val="18"/>
-        </w:rPr>
-        <w:t>угие, давно не использовавшиеся, «сброшены» на диск.</w:t>
-      </w:r>
-    </w:p>
-    <w:p>
-      <w:pPr>
-        <w:spacing w:after="0" w:line="240" w:lineRule="auto"/>
-        <w:rPr>
-          <w:rFonts w:ascii="Times" w:eastAsia="Times" w:hAnsi="Times" w:cs="Times"/>
-          <w:b/>
-          <w:sz w:val="20"/>
-          <w:szCs w:val="20"/>
-        </w:rPr>
-      </w:pPr>
-      <w:r>
-        <w:rPr>
-          <w:rFonts w:ascii="Times" w:eastAsia="Times" w:hAnsi="Times" w:cs="Times"/>
-          <w:sz w:val="20"/>
-          <w:szCs w:val="20"/>
-        </w:rPr>
-        <w:t>Запустите процесс построения диаграмм заново.</w:t>
-      </w:r>
-    </w:p>
-    <w:p>
-      <w:pPr>
-        <w:spacing w:after="0" w:line="240" w:lineRule="auto"/>
-        <w:rPr>
-          <w:rFonts w:ascii="Times" w:eastAsia="Times" w:hAnsi="Times" w:cs="Times"/>
-          <w:sz w:val="20"/>
-          <w:szCs w:val="20"/>
-        </w:rPr>
-      </w:pPr>
-      <w:r>
-        <w:rPr>
-          <w:rFonts w:ascii="Times" w:eastAsia="Times" w:hAnsi="Times" w:cs="Times"/>
-          <w:sz w:val="20"/>
-          <w:szCs w:val="20"/>
-        </w:rPr>
-        <w:t>3. Операционная система Windows многозадачная, т.е. мы можем запускать несколько программ, переходить из окна одной программы в окно другой. Не закрывая Сист</w:t>
-      </w:r>
-      <w:r>
-        <w:rPr>
-          <w:rFonts w:ascii="Times" w:eastAsia="Times" w:hAnsi="Times" w:cs="Times"/>
-          <w:sz w:val="20"/>
-          <w:szCs w:val="20"/>
-        </w:rPr>
-        <w:t xml:space="preserve">емный монитор, откройте графический редактор </w:t>
-      </w:r>
-      <w:r>
-        <w:rPr>
-          <w:rFonts w:ascii="Times" w:eastAsia="Times" w:hAnsi="Times" w:cs="Times"/>
-          <w:b/>
-          <w:sz w:val="20"/>
-          <w:szCs w:val="20"/>
-        </w:rPr>
-        <w:t>Paint</w:t>
-      </w:r>
-      <w:r>
-        <w:rPr>
-          <w:rFonts w:ascii="Times" w:eastAsia="Times" w:hAnsi="Times" w:cs="Times"/>
-          <w:sz w:val="20"/>
-          <w:szCs w:val="20"/>
-        </w:rPr>
-        <w:t>, подождите немного, затем закройте.</w:t>
-      </w:r>
-    </w:p>
-    <w:p>
-      <w:pPr>
-        <w:spacing w:after="0" w:line="240" w:lineRule="auto"/>
-        <w:rPr>
-          <w:rFonts w:ascii="Times" w:eastAsia="Times" w:hAnsi="Times" w:cs="Times"/>
-          <w:sz w:val="20"/>
-          <w:szCs w:val="20"/>
-        </w:rPr>
-      </w:pPr>
-      <w:r>
-        <w:rPr>
-          <w:rFonts w:ascii="Times" w:eastAsia="Times" w:hAnsi="Times" w:cs="Times"/>
-          <w:sz w:val="20"/>
-          <w:szCs w:val="20"/>
-        </w:rPr>
-        <w:t>4. На нижней диаграмме вы увидите (по колебаниям графика), как операционная система загрузила Paint в оперативную память, а затем выгрузила. На верхней диаграмме видна р</w:t>
-      </w:r>
-      <w:r>
-        <w:rPr>
-          <w:rFonts w:ascii="Times" w:eastAsia="Times" w:hAnsi="Times" w:cs="Times"/>
-          <w:sz w:val="20"/>
-          <w:szCs w:val="20"/>
-        </w:rPr>
-        <w:t>абота процессора по запуску редактора и затем - по закрытию.</w:t>
-      </w:r>
-    </w:p>
-    <w:p>
-      <w:pPr>
-        <w:spacing w:after="0" w:line="240" w:lineRule="auto"/>
-        <w:rPr>
-          <w:rFonts w:ascii="Times" w:eastAsia="Times" w:hAnsi="Times" w:cs="Times"/>
-          <w:sz w:val="20"/>
-          <w:szCs w:val="20"/>
-        </w:rPr>
-      </w:pPr>
-      <w:r>
-        <w:rPr>
-          <w:rFonts w:ascii="Times" w:eastAsia="Times" w:hAnsi="Times" w:cs="Times"/>
-          <w:sz w:val="20"/>
-          <w:szCs w:val="20"/>
-        </w:rPr>
-        <w:t>Возможно, вам придется отрегулировать скорость построения диаграмм (</w:t>
-      </w:r>
-      <w:r>
-        <w:rPr>
-          <w:rFonts w:ascii="Times" w:eastAsia="Times" w:hAnsi="Times" w:cs="Times"/>
-          <w:b/>
-          <w:sz w:val="20"/>
-          <w:szCs w:val="20"/>
-        </w:rPr>
-        <w:t>Диаграмма</w:t>
-      </w:r>
-      <w:r>
-        <w:rPr>
-          <w:rFonts w:ascii="Times" w:eastAsia="Times" w:hAnsi="Times" w:cs="Times"/>
-          <w:sz w:val="20"/>
-          <w:szCs w:val="20"/>
-        </w:rPr>
-        <w:t>) и масштаб диаграммы загрузки памяти (</w:t>
-      </w:r>
-      <w:r>
-        <w:rPr>
-          <w:rFonts w:ascii="Times" w:eastAsia="Times" w:hAnsi="Times" w:cs="Times"/>
-          <w:b/>
-          <w:sz w:val="20"/>
-          <w:szCs w:val="20"/>
-        </w:rPr>
-        <w:t>Изменить представление</w:t>
-      </w:r>
-      <w:r>
-        <w:rPr>
-          <w:rFonts w:ascii="Times" w:eastAsia="Times" w:hAnsi="Times" w:cs="Times"/>
-          <w:sz w:val="20"/>
-          <w:szCs w:val="20"/>
-        </w:rPr>
-        <w:t>).</w:t>
-      </w:r>
-    </w:p>
-    <w:p>
-      <w:pPr>
-        <w:spacing w:after="0" w:line="240" w:lineRule="auto"/>
-        <w:ind w:firstLine="708"/>
-        <w:rPr>
-          <w:rFonts w:ascii="Times" w:eastAsia="Times" w:hAnsi="Times" w:cs="Times"/>
-          <w:sz w:val="20"/>
-          <w:szCs w:val="20"/>
-        </w:rPr>
-      </w:pPr>
-      <w:r>
-        <w:rPr>
-          <w:rFonts w:ascii="Times" w:eastAsia="Times" w:hAnsi="Times" w:cs="Times"/>
-          <w:b/>
-          <w:sz w:val="20"/>
-          <w:szCs w:val="20"/>
-        </w:rPr>
-        <w:t>Ваша задача</w:t>
-      </w:r>
-      <w:r>
-        <w:rPr>
-          <w:rFonts w:ascii="Times" w:eastAsia="Times" w:hAnsi="Times" w:cs="Times"/>
-          <w:sz w:val="20"/>
-          <w:szCs w:val="20"/>
-        </w:rPr>
-        <w:t>: 1. с помощью Системного монитора выяснить</w:t>
-      </w:r>
-      <w:r>
-        <w:rPr>
-          <w:rFonts w:ascii="Times" w:eastAsia="Times" w:hAnsi="Times" w:cs="Times"/>
-          <w:sz w:val="20"/>
-          <w:szCs w:val="20"/>
-        </w:rPr>
-        <w:t>, как изменяется загрузка процессора и объем занятой оперативной памяти в ходе обычной работы с прикладной программой. Результаты</w:t>
-      </w:r>
-    </w:p>
-    <w:p>
-      <w:pPr>
-        <w:spacing w:after="120" w:line="240" w:lineRule="auto"/>
-        <w:rPr>
-          <w:rFonts w:ascii="Times" w:eastAsia="Times" w:hAnsi="Times" w:cs="Times"/>
-          <w:i/>
-          <w:sz w:val="20"/>
-          <w:szCs w:val="20"/>
-        </w:rPr>
-      </w:pPr>
-      <w:r>
-        <w:rPr>
-          <w:rFonts w:ascii="Times" w:eastAsia="Times" w:hAnsi="Times" w:cs="Times"/>
-          <w:sz w:val="20"/>
-          <w:szCs w:val="20"/>
-        </w:rPr>
-        <w:t>лабораторной работы нужно будет оформить в виде отчета. Получившаяся в окне Системного монитора диаграмма должна быть «сфотогр</w:t>
-      </w:r>
-      <w:r>
-        <w:rPr>
-          <w:rFonts w:ascii="Times" w:eastAsia="Times" w:hAnsi="Times" w:cs="Times"/>
-          <w:sz w:val="20"/>
-          <w:szCs w:val="20"/>
-        </w:rPr>
-        <w:t xml:space="preserve">афирована» и помещена в отчет с помощью, например, клавиши </w:t>
+          <w:sz w:val="20"/>
+          <w:szCs w:val="20"/>
+        </w:rPr>
+      </w:pPr>
+      <w:r>
+        <w:rPr>
+          <w:rFonts w:ascii="Times" w:eastAsia="Times" w:hAnsi="Times" w:cs="Times"/>
+          <w:sz w:val="20"/>
+          <w:szCs w:val="20"/>
+        </w:rPr>
+        <w:t xml:space="preserve">лабораторной работы нужно будет оформить в виде отчета. Получившаяся в окне Системного монитора диаграмма должна быть «сфотографирована» и помещена в отчет с помощью, например, клавиши </w:t>
       </w:r>
       <w:proofErr w:type="spellStart"/>
       <w:r>
@@ -2015,15 +1835,7 @@
           <w:sz w:val="20"/>
           <w:szCs w:val="20"/>
         </w:rPr>
-        <w:t>2. Режим ядра и пользовательский режим. C помощью оснастки Performance выяснить, сколько времени ваша система работает в режиме ядра и в пользовательском режиме. Получившие</w:t>
-      </w:r>
-      <w:r>
-        <w:rPr>
-          <w:rFonts w:ascii="Times" w:eastAsia="Times" w:hAnsi="Times" w:cs="Times"/>
-          <w:sz w:val="20"/>
-          <w:szCs w:val="20"/>
-        </w:rPr>
-        <w:t>ся в окне Системного монитора графики должны быть «сфотографированы» и помещены в отчет с соответствующими подписями.</w:t>
+        <w:t>2. Режим ядра и пользовательский режим. C помощью оснастки Performance выяснить, сколько времени ваша система работает в режиме ядра и в пользовательском режиме. Получившиеся в окне Системного монитора графики должны быть «сфотографированы» и помещены в отчет с соответствующими подписями.</w:t>
       </w:r>
     </w:p>
     <w:p>
@@ -2092,15 +1904,7 @@
           <w:sz w:val="20"/>
           <w:szCs w:val="20"/>
         </w:rPr>
-        <w:t xml:space="preserve">2. Запустить Системный </w:t>
-      </w:r>
-      <w:r>
-        <w:rPr>
-          <w:rFonts w:ascii="Times" w:eastAsia="Times" w:hAnsi="Times" w:cs="Times"/>
-          <w:sz w:val="20"/>
-          <w:szCs w:val="20"/>
-        </w:rPr>
-        <w:t>монитор.</w:t>
+        <w:t>2. Запустить Системный монитор.</w:t>
       </w:r>
     </w:p>
     <w:p>
@@ -2188,15 +1992,7 @@
           <w:sz w:val="20"/>
           <w:szCs w:val="20"/>
         </w:rPr>
-        <w:t>запустить любой браузер</w:t>
-      </w:r>
-      <w:r>
-        <w:rPr>
-          <w:rFonts w:ascii="Times" w:eastAsia="Times" w:hAnsi="Times" w:cs="Times"/>
-          <w:sz w:val="20"/>
-          <w:szCs w:val="20"/>
-        </w:rPr>
-        <w:t>. Добавить несколько вкладок;</w:t>
+        <w:t>запустить любой браузер. Добавить несколько вкладок;</w:t>
       </w:r>
     </w:p>
     <w:p>
@@ -2354,15 +2150,7 @@
           <w:sz w:val="20"/>
           <w:szCs w:val="20"/>
         </w:rPr>
-        <w:t>6. Подписать на диаграммах (на тех участках, где происходят изменения), какие д</w:t>
-      </w:r>
-      <w:r>
-        <w:rPr>
-          <w:rFonts w:ascii="Times" w:eastAsia="Times" w:hAnsi="Times" w:cs="Times"/>
-          <w:sz w:val="20"/>
-          <w:szCs w:val="20"/>
-        </w:rPr>
-        <w:t>ействия выполнены.</w:t>
+        <w:t>6. Подписать на диаграммах (на тех участках, где происходят изменения), какие действия выполнены.</w:t>
       </w:r>
     </w:p>
     <w:p>
@@ -2417,15 +2205,7 @@
           <w:sz w:val="20"/>
           <w:szCs w:val="20"/>
         </w:rPr>
-        <w:t>9. Поместите в</w:t>
-      </w:r>
-      <w:r>
-        <w:rPr>
-          <w:rFonts w:ascii="Times" w:eastAsia="Times" w:hAnsi="Times" w:cs="Times"/>
-          <w:sz w:val="20"/>
-          <w:szCs w:val="20"/>
-        </w:rPr>
-        <w:t xml:space="preserve"> отчет ответ на следующий вопрос: почему изменения на диаграмме памяти выглядят такими незначительными по сравнению с изменениями на диаграмме процессора?</w:t>
+        <w:t>9. Поместите в отчет ответ на следующий вопрос: почему изменения на диаграмме памяти выглядят такими незначительными по сравнению с изменениями на диаграмме процессора?</w:t>
       </w:r>
     </w:p>
     <w:p>
@@ -2968,16 +2748,98 @@
           <w:sz w:val="20"/>
           <w:szCs w:val="20"/>
         </w:rPr>
+        <w:t xml:space="preserve">11. Быстро подвигать мышью. При этом нужно заметить всплеск на линии % </w:t>
+      </w:r>
+      <w:proofErr w:type="spellStart"/>
+      <w:r>
+        <w:rPr>
+          <w:rFonts w:ascii="Times" w:eastAsia="Times" w:hAnsi="Times" w:cs="Times"/>
+          <w:sz w:val="20"/>
+          <w:szCs w:val="20"/>
+        </w:rPr>
+        <w:t>Privileged</w:t>
+      </w:r>
+      <w:proofErr w:type="spellEnd"/>
+      <w:r>
+        <w:rPr>
+          <w:rFonts w:ascii="Times" w:eastAsia="Times" w:hAnsi="Times" w:cs="Times"/>
+          <w:sz w:val="20"/>
+          <w:szCs w:val="20"/>
+        </w:rPr>
+        <w:t xml:space="preserve"> Time, который отражает время, затраченное на обслуживание прерываний от мыши, и время, понадобившееся подсистеме поддержки окон на отрисовку графики (эта подсистема работает преимущественно как драйвер устройства в режиме ядра). </w:t>
+      </w:r>
+    </w:p>
+    <w:p>
+      <w:pPr>
+        <w:spacing w:after="0" w:line="240" w:lineRule="auto"/>
+        <w:rPr>
+          <w:rFonts w:ascii="Times" w:eastAsia="Times" w:hAnsi="Times" w:cs="Times"/>
+          <w:sz w:val="20"/>
+          <w:szCs w:val="20"/>
+        </w:rPr>
+      </w:pPr>
+      <w:r>
+        <w:rPr>
+          <w:rFonts w:ascii="Times" w:eastAsia="Times" w:hAnsi="Times" w:cs="Times"/>
+          <w:sz w:val="20"/>
+          <w:szCs w:val="20"/>
+        </w:rPr>
+        <w:t xml:space="preserve">12. Закончив, щелкнуть на панели инструментов кнопку New Counter </w:t>
+      </w:r>
+      <w:proofErr w:type="spellStart"/>
+      <w:r>
+        <w:rPr>
+          <w:rFonts w:ascii="Times" w:eastAsia="Times" w:hAnsi="Times" w:cs="Times"/>
+          <w:sz w:val="20"/>
+          <w:szCs w:val="20"/>
+        </w:rPr>
+        <w:t>Set</w:t>
+      </w:r>
+      <w:proofErr w:type="spellEnd"/>
+      <w:r>
+        <w:rPr>
+          <w:rFonts w:ascii="Times" w:eastAsia="Times" w:hAnsi="Times" w:cs="Times"/>
+          <w:sz w:val="20"/>
+          <w:szCs w:val="20"/>
+        </w:rPr>
+        <w:t xml:space="preserve"> (Новый набор счетчиков) (или просто закрыть оснастку).</w:t>
+      </w:r>
+    </w:p>
+    <w:p>
+      <w:pPr>
+        <w:spacing w:after="0" w:line="240" w:lineRule="auto"/>
+        <w:rPr>
+          <w:rFonts w:ascii="Times" w:eastAsia="Times" w:hAnsi="Times" w:cs="Times"/>
+          <w:sz w:val="20"/>
+          <w:szCs w:val="20"/>
+        </w:rPr>
+      </w:pPr>
+      <w:r>
+        <w:rPr>
+          <w:rFonts w:ascii="Times" w:eastAsia="Times" w:hAnsi="Times" w:cs="Times"/>
+          <w:sz w:val="20"/>
+          <w:szCs w:val="20"/>
+        </w:rPr>
         <w:lastRenderedPageBreak/>
-        <w:t>11. Быстро подв</w:t>
-      </w:r>
-      <w:r>
-        <w:rPr>
-          <w:rFonts w:ascii="Times" w:eastAsia="Times" w:hAnsi="Times" w:cs="Times"/>
-          <w:sz w:val="20"/>
-          <w:szCs w:val="20"/>
-        </w:rPr>
-        <w:t xml:space="preserve">игать мышью. При этом нужно заметить всплеск на линии % </w:t>
+        <w:t>За той же активностью понаблюдать через Task Manager (Диспетчер задач</w:t>
+      </w:r>
+      <w:proofErr w:type="gramStart"/>
+      <w:r>
+        <w:rPr>
+          <w:rFonts w:ascii="Times" w:eastAsia="Times" w:hAnsi="Times" w:cs="Times"/>
+          <w:sz w:val="20"/>
+          <w:szCs w:val="20"/>
+        </w:rPr>
+        <w:t>).Для</w:t>
+      </w:r>
+      <w:proofErr w:type="gramEnd"/>
+      <w:r>
+        <w:rPr>
+          <w:rFonts w:ascii="Times" w:eastAsia="Times" w:hAnsi="Times" w:cs="Times"/>
+          <w:sz w:val="20"/>
+          <w:szCs w:val="20"/>
+        </w:rPr>
+        <w:t xml:space="preserve"> этого нужно перейти в нем на вкладку Performance (Быстродействие), а затем выбрать из меню View (Вид) команду Show </w:t>
       </w:r>
       <w:proofErr w:type="spellStart"/>
       <w:r>
@@ -2986,7 +2848,7 @@
           <w:sz w:val="20"/>
           <w:szCs w:val="20"/>
         </w:rPr>
-        <w:t>Privileged</w:t>
+        <w:t>Kernel</w:t>
       </w:r>
       <w:proofErr w:type="spellEnd"/>
       <w:r>
@@ -2995,33 +2857,43 @@
           <w:sz w:val="20"/>
           <w:szCs w:val="20"/>
         </w:rPr>
-        <w:t xml:space="preserve"> Time, который отражает время, затраченное на обслуживание прерываний от мыши, и время, понадобившееся подсистеме поддержки окон на отрисовку графики (эта подсистема работает преимущественно</w:t>
-      </w:r>
-      <w:r>
-        <w:rPr>
-          <w:rFonts w:ascii="Times" w:eastAsia="Times" w:hAnsi="Times" w:cs="Times"/>
-          <w:sz w:val="20"/>
-          <w:szCs w:val="20"/>
-        </w:rPr>
-        <w:t xml:space="preserve"> как драйвер устройства в режиме ядра). </w:t>
-      </w:r>
-    </w:p>
-    <w:p>
-      <w:pPr>
-        <w:spacing w:after="0" w:line="240" w:lineRule="auto"/>
-        <w:rPr>
-          <w:rFonts w:ascii="Times" w:eastAsia="Times" w:hAnsi="Times" w:cs="Times"/>
-          <w:sz w:val="20"/>
-          <w:szCs w:val="20"/>
-        </w:rPr>
-      </w:pPr>
-      <w:r>
-        <w:rPr>
-          <w:rFonts w:ascii="Times" w:eastAsia="Times" w:hAnsi="Times" w:cs="Times"/>
-          <w:sz w:val="20"/>
-          <w:szCs w:val="20"/>
-        </w:rPr>
-        <w:t xml:space="preserve">12. Закончив, щелкнуть на панели инструментов кнопку New Counter </w:t>
+        <w:t xml:space="preserve"> Times (Вывод времени ядра). Процент загруженности процессора отражается зеленым цветом, а процент времени работы в режиме ядра — красным.</w:t>
+      </w:r>
+    </w:p>
+    <w:p>
+      <w:pPr>
+        <w:spacing w:after="0" w:line="240" w:lineRule="auto"/>
+        <w:rPr>
+          <w:rFonts w:ascii="Times" w:eastAsia="Times" w:hAnsi="Times" w:cs="Times"/>
+          <w:sz w:val="20"/>
+          <w:szCs w:val="20"/>
+        </w:rPr>
+      </w:pPr>
+      <w:r>
+        <w:rPr>
+          <w:rFonts w:ascii="Times" w:eastAsia="Times" w:hAnsi="Times" w:cs="Times"/>
+          <w:sz w:val="20"/>
+          <w:szCs w:val="20"/>
+        </w:rPr>
+        <w:t>Чтобы увидеть, как сама оснастка Performance использует время в двух режимах, нужно запустить ее снова, но добавить те же счетчики для объекта Process (Процесс).</w:t>
+      </w:r>
+    </w:p>
+    <w:p>
+      <w:pPr>
+        <w:spacing w:after="0" w:line="240" w:lineRule="auto"/>
+        <w:rPr>
+          <w:rFonts w:ascii="Times" w:eastAsia="Times" w:hAnsi="Times" w:cs="Times"/>
+          <w:sz w:val="20"/>
+          <w:szCs w:val="20"/>
+        </w:rPr>
+      </w:pPr>
+      <w:r>
+        <w:rPr>
+          <w:rFonts w:ascii="Times" w:eastAsia="Times" w:hAnsi="Times" w:cs="Times"/>
+          <w:sz w:val="20"/>
+          <w:szCs w:val="20"/>
+        </w:rPr>
+        <w:t xml:space="preserve">13. Если оснастку Performance закрыта, снова запустить ее. (Если она уже работает, открыть новый экран, щелкнув на панели инструментов кнопку New Counter </w:t>
       </w:r>
       <w:proofErr w:type="spellStart"/>
       <w:r>
@@ -3039,51 +2911,25 @@
           <w:sz w:val="20"/>
           <w:szCs w:val="20"/>
         </w:rPr>
-        <w:t xml:space="preserve"> (Новый набор счетчиков) (или просто закрыть оснастку).</w:t>
-      </w:r>
-    </w:p>
-    <w:p>
-      <w:pPr>
-        <w:spacing w:after="0" w:line="240" w:lineRule="auto"/>
-        <w:rPr>
-          <w:rFonts w:ascii="Times" w:eastAsia="Times" w:hAnsi="Times" w:cs="Times"/>
-          <w:sz w:val="20"/>
-          <w:szCs w:val="20"/>
-        </w:rPr>
-      </w:pPr>
-      <w:r>
-        <w:rPr>
-          <w:rFonts w:ascii="Times" w:eastAsia="Times" w:hAnsi="Times" w:cs="Times"/>
-          <w:sz w:val="20"/>
-          <w:szCs w:val="20"/>
-        </w:rPr>
-        <w:t>За той же активностью понаблюдать через Task Manager (Диспетчер задач</w:t>
-      </w:r>
-      <w:proofErr w:type="gramStart"/>
-      <w:r>
-        <w:rPr>
-          <w:rFonts w:ascii="Times" w:eastAsia="Times" w:hAnsi="Times" w:cs="Times"/>
-          <w:sz w:val="20"/>
-          <w:szCs w:val="20"/>
-        </w:rPr>
-        <w:t>).Для</w:t>
-      </w:r>
-      <w:proofErr w:type="gramEnd"/>
-      <w:r>
-        <w:rPr>
-          <w:rFonts w:ascii="Times" w:eastAsia="Times" w:hAnsi="Times" w:cs="Times"/>
-          <w:sz w:val="20"/>
-          <w:szCs w:val="20"/>
-        </w:rPr>
-        <w:t xml:space="preserve"> этого нужно пере</w:t>
-      </w:r>
-      <w:r>
-        <w:rPr>
-          <w:rFonts w:ascii="Times" w:eastAsia="Times" w:hAnsi="Times" w:cs="Times"/>
-          <w:sz w:val="20"/>
-          <w:szCs w:val="20"/>
-        </w:rPr>
-        <w:t xml:space="preserve">йти в нем на вкладку Performance (Быстродействие), а затем выбрать из меню View (Вид) команду Show </w:t>
+        <w:t>.)</w:t>
+      </w:r>
+    </w:p>
+    <w:p>
+      <w:pPr>
+        <w:spacing w:after="0" w:line="240" w:lineRule="auto"/>
+        <w:rPr>
+          <w:rFonts w:ascii="Times" w:eastAsia="Times" w:hAnsi="Times" w:cs="Times"/>
+          <w:sz w:val="20"/>
+          <w:szCs w:val="20"/>
+        </w:rPr>
+      </w:pPr>
+      <w:r>
+        <w:rPr>
+          <w:rFonts w:ascii="Times" w:eastAsia="Times" w:hAnsi="Times" w:cs="Times"/>
+          <w:sz w:val="20"/>
+          <w:szCs w:val="20"/>
+        </w:rPr>
+        <w:t xml:space="preserve">14. Щелкнуть кнопку </w:t>
       </w:r>
       <w:proofErr w:type="spellStart"/>
       <w:r>
@@ -3092,7 +2938,7 @@
           <w:sz w:val="20"/>
           <w:szCs w:val="20"/>
         </w:rPr>
-        <w:t>Kernel</w:t>
+        <w:t>Add</w:t>
       </w:r>
       <w:proofErr w:type="spellEnd"/>
       <w:r>
@@ -3101,59 +2947,132 @@
           <w:sz w:val="20"/>
           <w:szCs w:val="20"/>
         </w:rPr>
-        <w:t xml:space="preserve"> Times (Вывод времени ядра). Процент загруженности процессора отражается зеленым цветом, а процент времени работы в режиме ядра — красным.</w:t>
-      </w:r>
-    </w:p>
-    <w:p>
-      <w:pPr>
-        <w:spacing w:after="0" w:line="240" w:lineRule="auto"/>
-        <w:rPr>
-          <w:rFonts w:ascii="Times" w:eastAsia="Times" w:hAnsi="Times" w:cs="Times"/>
-          <w:sz w:val="20"/>
-          <w:szCs w:val="20"/>
-        </w:rPr>
-      </w:pPr>
-      <w:r>
-        <w:rPr>
-          <w:rFonts w:ascii="Times" w:eastAsia="Times" w:hAnsi="Times" w:cs="Times"/>
-          <w:sz w:val="20"/>
-          <w:szCs w:val="20"/>
-        </w:rPr>
-        <w:t>Чтобы увидет</w:t>
-      </w:r>
-      <w:r>
-        <w:rPr>
-          <w:rFonts w:ascii="Times" w:eastAsia="Times" w:hAnsi="Times" w:cs="Times"/>
-          <w:sz w:val="20"/>
-          <w:szCs w:val="20"/>
-        </w:rPr>
-        <w:t>ь, как сама оснастка Performance использует время в двух режимах, нужно запустить ее снова, но добавить те же счетчики для объекта Process (Процесс).</w:t>
-      </w:r>
-    </w:p>
-    <w:p>
-      <w:pPr>
-        <w:spacing w:after="0" w:line="240" w:lineRule="auto"/>
-        <w:rPr>
-          <w:rFonts w:ascii="Times" w:eastAsia="Times" w:hAnsi="Times" w:cs="Times"/>
-          <w:sz w:val="20"/>
-          <w:szCs w:val="20"/>
-        </w:rPr>
-      </w:pPr>
-      <w:r>
-        <w:rPr>
-          <w:rFonts w:ascii="Times" w:eastAsia="Times" w:hAnsi="Times" w:cs="Times"/>
-          <w:sz w:val="20"/>
-          <w:szCs w:val="20"/>
-        </w:rPr>
-        <w:t>13. Если оснастку Performance закрыта, снова запустить ее. (Если она уже работает, открыть новый экран, ще</w:t>
-      </w:r>
-      <w:r>
-        <w:rPr>
-          <w:rFonts w:ascii="Times" w:eastAsia="Times" w:hAnsi="Times" w:cs="Times"/>
-          <w:sz w:val="20"/>
-          <w:szCs w:val="20"/>
-        </w:rPr>
-        <w:t xml:space="preserve">лкнув на панели инструментов кнопку New Counter </w:t>
+        <w:t xml:space="preserve"> на панели инструментов.</w:t>
+      </w:r>
+    </w:p>
+    <w:p>
+      <w:pPr>
+        <w:spacing w:after="0" w:line="240" w:lineRule="auto"/>
+        <w:rPr>
+          <w:rFonts w:ascii="Times" w:eastAsia="Times" w:hAnsi="Times" w:cs="Times"/>
+          <w:sz w:val="20"/>
+          <w:szCs w:val="20"/>
+        </w:rPr>
+      </w:pPr>
+      <w:r>
+        <w:rPr>
+          <w:rFonts w:ascii="Times" w:eastAsia="Times" w:hAnsi="Times" w:cs="Times"/>
+          <w:sz w:val="20"/>
+          <w:szCs w:val="20"/>
+        </w:rPr>
+        <w:t>15. Выбрать в списке объект Process.</w:t>
+      </w:r>
+    </w:p>
+    <w:p>
+      <w:pPr>
+        <w:spacing w:after="0" w:line="240" w:lineRule="auto"/>
+        <w:rPr>
+          <w:rFonts w:ascii="Times" w:eastAsia="Times" w:hAnsi="Times" w:cs="Times"/>
+          <w:sz w:val="20"/>
+          <w:szCs w:val="20"/>
+          <w:lang w:val="en-US"/>
+        </w:rPr>
+      </w:pPr>
+      <w:r>
+        <w:rPr>
+          <w:rFonts w:ascii="Times" w:eastAsia="Times" w:hAnsi="Times" w:cs="Times"/>
+          <w:sz w:val="20"/>
+          <w:szCs w:val="20"/>
+          <w:lang w:val="en-US"/>
+        </w:rPr>
+        <w:t xml:space="preserve">16. </w:t>
+      </w:r>
+      <w:r>
+        <w:rPr>
+          <w:rFonts w:ascii="Times" w:eastAsia="Times" w:hAnsi="Times" w:cs="Times"/>
+          <w:sz w:val="20"/>
+          <w:szCs w:val="20"/>
+        </w:rPr>
+        <w:t>Выбрать</w:t>
+      </w:r>
+      <w:r>
+        <w:rPr>
+          <w:rFonts w:ascii="Times" w:eastAsia="Times" w:hAnsi="Times" w:cs="Times"/>
+          <w:sz w:val="20"/>
+          <w:szCs w:val="20"/>
+          <w:lang w:val="en-US"/>
+        </w:rPr>
+        <w:t xml:space="preserve"> </w:t>
+      </w:r>
+      <w:r>
+        <w:rPr>
+          <w:rFonts w:ascii="Times" w:eastAsia="Times" w:hAnsi="Times" w:cs="Times"/>
+          <w:sz w:val="20"/>
+          <w:szCs w:val="20"/>
+        </w:rPr>
+        <w:t>счетчики</w:t>
+      </w:r>
+      <w:r>
+        <w:rPr>
+          <w:rFonts w:ascii="Times" w:eastAsia="Times" w:hAnsi="Times" w:cs="Times"/>
+          <w:sz w:val="20"/>
+          <w:szCs w:val="20"/>
+          <w:lang w:val="en-US"/>
+        </w:rPr>
+        <w:t xml:space="preserve"> % Privileged Time </w:t>
+      </w:r>
+      <w:r>
+        <w:rPr>
+          <w:rFonts w:ascii="Times" w:eastAsia="Times" w:hAnsi="Times" w:cs="Times"/>
+          <w:sz w:val="20"/>
+          <w:szCs w:val="20"/>
+        </w:rPr>
+        <w:t>и</w:t>
+      </w:r>
+      <w:r>
+        <w:rPr>
+          <w:rFonts w:ascii="Times" w:eastAsia="Times" w:hAnsi="Times" w:cs="Times"/>
+          <w:sz w:val="20"/>
+          <w:szCs w:val="20"/>
+          <w:lang w:val="en-US"/>
+        </w:rPr>
+        <w:t xml:space="preserve"> % User Time.</w:t>
+      </w:r>
+    </w:p>
+    <w:p>
+      <w:pPr>
+        <w:spacing w:after="0" w:line="240" w:lineRule="auto"/>
+        <w:rPr>
+          <w:rFonts w:ascii="Times" w:eastAsia="Times" w:hAnsi="Times" w:cs="Times"/>
+          <w:sz w:val="20"/>
+          <w:szCs w:val="20"/>
+        </w:rPr>
+      </w:pPr>
+      <w:r>
+        <w:rPr>
+          <w:rFonts w:ascii="Times" w:eastAsia="Times" w:hAnsi="Times" w:cs="Times"/>
+          <w:sz w:val="20"/>
+          <w:szCs w:val="20"/>
+        </w:rPr>
+        <w:t>17. B списке экземпляров объекта выбрать все процессы (кроме процесса _Total).</w:t>
+      </w:r>
+    </w:p>
+    <w:p>
+      <w:pPr>
+        <w:spacing w:after="0" w:line="240" w:lineRule="auto"/>
+        <w:rPr>
+          <w:rFonts w:ascii="Times" w:eastAsia="Times" w:hAnsi="Times" w:cs="Times"/>
+          <w:sz w:val="20"/>
+          <w:szCs w:val="20"/>
+        </w:rPr>
+      </w:pPr>
+      <w:r>
+        <w:rPr>
+          <w:rFonts w:ascii="Times" w:eastAsia="Times" w:hAnsi="Times" w:cs="Times"/>
+          <w:sz w:val="20"/>
+          <w:szCs w:val="20"/>
+        </w:rPr>
+        <w:t xml:space="preserve">18. Щелкнуть кнопку </w:t>
       </w:r>
       <w:proofErr w:type="spellStart"/>
       <w:r>
@@ -3162,7 +3081,7 @@
           <w:sz w:val="20"/>
           <w:szCs w:val="20"/>
         </w:rPr>
-        <w:t>Set</w:t>
+        <w:t>Add</w:t>
       </w:r>
       <w:proofErr w:type="spellEnd"/>
       <w:r>
@@ -3171,25 +3090,7 @@
           <w:sz w:val="20"/>
           <w:szCs w:val="20"/>
         </w:rPr>
-        <w:t>.)</w:t>
-      </w:r>
-    </w:p>
-    <w:p>
-      <w:pPr>
-        <w:spacing w:after="0" w:line="240" w:lineRule="auto"/>
-        <w:rPr>
-          <w:rFonts w:ascii="Times" w:eastAsia="Times" w:hAnsi="Times" w:cs="Times"/>
-          <w:sz w:val="20"/>
-          <w:szCs w:val="20"/>
-        </w:rPr>
-      </w:pPr>
-      <w:r>
-        <w:rPr>
-          <w:rFonts w:ascii="Times" w:eastAsia="Times" w:hAnsi="Times" w:cs="Times"/>
-          <w:sz w:val="20"/>
-          <w:szCs w:val="20"/>
-        </w:rPr>
-        <w:t xml:space="preserve">14. Щелкнуть кнопку </w:t>
+        <w:t xml:space="preserve">, а затем </w:t>
       </w:r>
       <w:proofErr w:type="spellStart"/>
       <w:r>
@@ -3198,7 +3099,7 @@
           <w:sz w:val="20"/>
           <w:szCs w:val="20"/>
         </w:rPr>
-        <w:t>Add</w:t>
+        <w:t>Close</w:t>
       </w:r>
       <w:proofErr w:type="spellEnd"/>
       <w:r>
@@ -3207,140 +3108,43 @@
           <w:sz w:val="20"/>
           <w:szCs w:val="20"/>
         </w:rPr>
-        <w:t xml:space="preserve"> на панели инструментов.</w:t>
-      </w:r>
-    </w:p>
-    <w:p>
-      <w:pPr>
-        <w:spacing w:after="0" w:line="240" w:lineRule="auto"/>
-        <w:rPr>
-          <w:rFonts w:ascii="Times" w:eastAsia="Times" w:hAnsi="Times" w:cs="Times"/>
-          <w:sz w:val="20"/>
-          <w:szCs w:val="20"/>
-        </w:rPr>
-      </w:pPr>
-      <w:r>
-        <w:rPr>
-          <w:rFonts w:ascii="Times" w:eastAsia="Times" w:hAnsi="Times" w:cs="Times"/>
-          <w:sz w:val="20"/>
-          <w:szCs w:val="20"/>
-        </w:rPr>
-        <w:t>15. Выбрать в списке объект Process.</w:t>
-      </w:r>
-    </w:p>
-    <w:p>
-      <w:pPr>
-        <w:spacing w:after="0" w:line="240" w:lineRule="auto"/>
-        <w:rPr>
-          <w:rFonts w:ascii="Times" w:eastAsia="Times" w:hAnsi="Times" w:cs="Times"/>
-          <w:sz w:val="20"/>
-          <w:szCs w:val="20"/>
-          <w:lang w:val="en-US"/>
-        </w:rPr>
-      </w:pPr>
-      <w:r>
-        <w:rPr>
-          <w:rFonts w:ascii="Times" w:eastAsia="Times" w:hAnsi="Times" w:cs="Times"/>
-          <w:sz w:val="20"/>
-          <w:szCs w:val="20"/>
-          <w:lang w:val="en-US"/>
-        </w:rPr>
-        <w:t xml:space="preserve">16. </w:t>
-      </w:r>
-      <w:r>
-        <w:rPr>
-          <w:rFonts w:ascii="Times" w:eastAsia="Times" w:hAnsi="Times" w:cs="Times"/>
-          <w:sz w:val="20"/>
-          <w:szCs w:val="20"/>
-        </w:rPr>
-        <w:t>Выбрать</w:t>
-      </w:r>
-      <w:r>
-        <w:rPr>
-          <w:rFonts w:ascii="Times" w:eastAsia="Times" w:hAnsi="Times" w:cs="Times"/>
-          <w:sz w:val="20"/>
-          <w:szCs w:val="20"/>
-          <w:lang w:val="en-US"/>
-        </w:rPr>
-        <w:t xml:space="preserve"> </w:t>
-      </w:r>
-      <w:r>
-        <w:rPr>
-          <w:rFonts w:ascii="Times" w:eastAsia="Times" w:hAnsi="Times" w:cs="Times"/>
-          <w:sz w:val="20"/>
-          <w:szCs w:val="20"/>
-        </w:rPr>
-        <w:t>счетчики</w:t>
-      </w:r>
-      <w:r>
-        <w:rPr>
-          <w:rFonts w:ascii="Times" w:eastAsia="Times" w:hAnsi="Times" w:cs="Times"/>
-          <w:sz w:val="20"/>
-          <w:szCs w:val="20"/>
-          <w:lang w:val="en-US"/>
-        </w:rPr>
-        <w:t xml:space="preserve"> % Privileged Time </w:t>
-      </w:r>
-      <w:r>
-        <w:rPr>
-          <w:rFonts w:ascii="Times" w:eastAsia="Times" w:hAnsi="Times" w:cs="Times"/>
-          <w:sz w:val="20"/>
-          <w:szCs w:val="20"/>
-        </w:rPr>
-        <w:t>и</w:t>
-      </w:r>
-      <w:r>
-        <w:rPr>
-          <w:rFonts w:ascii="Times" w:eastAsia="Times" w:hAnsi="Times" w:cs="Times"/>
-          <w:sz w:val="20"/>
-          <w:szCs w:val="20"/>
-          <w:lang w:val="en-US"/>
-        </w:rPr>
-        <w:t xml:space="preserve"> % User Time.</w:t>
-      </w:r>
-    </w:p>
-    <w:p>
-      <w:pPr>
-        <w:spacing w:after="0" w:line="240" w:lineRule="auto"/>
-        <w:rPr>
-          <w:rFonts w:ascii="Times" w:eastAsia="Times" w:hAnsi="Times" w:cs="Times"/>
-          <w:sz w:val="20"/>
-          <w:szCs w:val="20"/>
-        </w:rPr>
-      </w:pPr>
-      <w:r>
-        <w:rPr>
-          <w:rFonts w:ascii="Times" w:eastAsia="Times" w:hAnsi="Times" w:cs="Times"/>
-          <w:sz w:val="20"/>
-          <w:szCs w:val="20"/>
-        </w:rPr>
-        <w:t>17. B списке экземпляров объекта выбрать все процессы (кроме пр</w:t>
-      </w:r>
-      <w:r>
-        <w:rPr>
-          <w:rFonts w:ascii="Times" w:eastAsia="Times" w:hAnsi="Times" w:cs="Times"/>
-          <w:sz w:val="20"/>
-          <w:szCs w:val="20"/>
-        </w:rPr>
-        <w:t>оцесса _Total).</w:t>
-      </w:r>
-    </w:p>
-    <w:p>
-      <w:pPr>
-        <w:spacing w:after="0" w:line="240" w:lineRule="auto"/>
-        <w:rPr>
-          <w:rFonts w:ascii="Times" w:eastAsia="Times" w:hAnsi="Times" w:cs="Times"/>
-          <w:sz w:val="20"/>
-          <w:szCs w:val="20"/>
-        </w:rPr>
-      </w:pPr>
-      <w:r>
-        <w:rPr>
-          <w:rFonts w:ascii="Times" w:eastAsia="Times" w:hAnsi="Times" w:cs="Times"/>
-          <w:sz w:val="20"/>
-          <w:szCs w:val="20"/>
-        </w:rPr>
-        <w:t xml:space="preserve">18. Щелкнуть кнопку </w:t>
+        <w:t>.</w:t>
+      </w:r>
+    </w:p>
+    <w:p>
+      <w:pPr>
+        <w:spacing w:after="0" w:line="240" w:lineRule="auto"/>
+        <w:rPr>
+          <w:rFonts w:ascii="Times" w:eastAsia="Times" w:hAnsi="Times" w:cs="Times"/>
+          <w:sz w:val="20"/>
+          <w:szCs w:val="20"/>
+        </w:rPr>
+      </w:pPr>
+      <w:r>
+        <w:rPr>
+          <w:rFonts w:ascii="Times" w:eastAsia="Times" w:hAnsi="Times" w:cs="Times"/>
+          <w:sz w:val="20"/>
+          <w:szCs w:val="20"/>
+        </w:rPr>
+        <w:t>19. Быстро подвигать мышью.</w:t>
+      </w:r>
+    </w:p>
+    <w:p>
+      <w:pPr>
+        <w:spacing w:after="0" w:line="240" w:lineRule="auto"/>
+        <w:rPr>
+          <w:rFonts w:ascii="Times" w:eastAsia="Times" w:hAnsi="Times" w:cs="Times"/>
+          <w:sz w:val="20"/>
+          <w:szCs w:val="20"/>
+        </w:rPr>
+      </w:pPr>
+      <w:r>
+        <w:rPr>
+          <w:rFonts w:ascii="Times" w:eastAsia="Times" w:hAnsi="Times" w:cs="Times"/>
+          <w:sz w:val="20"/>
+          <w:szCs w:val="20"/>
+        </w:rPr>
+        <w:t xml:space="preserve">20. Нажать комбинацию клавиш </w:t>
       </w:r>
       <w:proofErr w:type="spellStart"/>
       <w:r>
@@ -3349,7 +3153,7 @@
           <w:sz w:val="20"/>
           <w:szCs w:val="20"/>
         </w:rPr>
-        <w:t>Add</w:t>
+        <w:t>Ctrl+H</w:t>
       </w:r>
       <w:proofErr w:type="spellEnd"/>
       <w:r>
@@ -3358,78 +3162,6 @@
           <w:sz w:val="20"/>
           <w:szCs w:val="20"/>
         </w:rPr>
-        <w:t xml:space="preserve">, а затем </w:t>
-      </w:r>
-      <w:proofErr w:type="spellStart"/>
-      <w:r>
-        <w:rPr>
-          <w:rFonts w:ascii="Times" w:eastAsia="Times" w:hAnsi="Times" w:cs="Times"/>
-          <w:sz w:val="20"/>
-          <w:szCs w:val="20"/>
-        </w:rPr>
-        <w:t>Close</w:t>
-      </w:r>
-      <w:proofErr w:type="spellEnd"/>
-      <w:r>
-        <w:rPr>
-          <w:rFonts w:ascii="Times" w:eastAsia="Times" w:hAnsi="Times" w:cs="Times"/>
-          <w:sz w:val="20"/>
-          <w:szCs w:val="20"/>
-        </w:rPr>
-        <w:t>.</w:t>
-      </w:r>
-    </w:p>
-    <w:p>
-      <w:pPr>
-        <w:spacing w:after="0" w:line="240" w:lineRule="auto"/>
-        <w:rPr>
-          <w:rFonts w:ascii="Times" w:eastAsia="Times" w:hAnsi="Times" w:cs="Times"/>
-          <w:sz w:val="20"/>
-          <w:szCs w:val="20"/>
-        </w:rPr>
-      </w:pPr>
-      <w:r>
-        <w:rPr>
-          <w:rFonts w:ascii="Times" w:eastAsia="Times" w:hAnsi="Times" w:cs="Times"/>
-          <w:sz w:val="20"/>
-          <w:szCs w:val="20"/>
-        </w:rPr>
-        <w:t>19. Быстро подвигать мышью.</w:t>
-      </w:r>
-    </w:p>
-    <w:p>
-      <w:pPr>
-        <w:spacing w:after="0" w:line="240" w:lineRule="auto"/>
-        <w:rPr>
-          <w:rFonts w:ascii="Times" w:eastAsia="Times" w:hAnsi="Times" w:cs="Times"/>
-          <w:sz w:val="20"/>
-          <w:szCs w:val="20"/>
-        </w:rPr>
-      </w:pPr>
-      <w:r>
-        <w:rPr>
-          <w:rFonts w:ascii="Times" w:eastAsia="Times" w:hAnsi="Times" w:cs="Times"/>
-          <w:sz w:val="20"/>
-          <w:szCs w:val="20"/>
-        </w:rPr>
-        <w:t xml:space="preserve">20. Нажать комбинацию клавиш </w:t>
-      </w:r>
-      <w:proofErr w:type="spellStart"/>
-      <w:r>
-        <w:rPr>
-          <w:rFonts w:ascii="Times" w:eastAsia="Times" w:hAnsi="Times" w:cs="Times"/>
-          <w:sz w:val="20"/>
-          <w:szCs w:val="20"/>
-        </w:rPr>
-        <w:t>Ctrl+H</w:t>
-      </w:r>
-      <w:proofErr w:type="spellEnd"/>
-      <w:r>
-        <w:rPr>
-          <w:rFonts w:ascii="Times" w:eastAsia="Times" w:hAnsi="Times" w:cs="Times"/>
-          <w:sz w:val="20"/>
-          <w:szCs w:val="20"/>
-        </w:rPr>
         <w:t xml:space="preserve"> для активизации режима выделения — текущий выбранный счетчик будет выделен белым цветом в Windows 2000 и черным в Windows XP или Windows Server 2003.</w:t>
       </w:r>
     </w:p>
@@ -3489,15 +3221,7 @@
           <w:sz w:val="20"/>
           <w:szCs w:val="20"/>
         </w:rPr>
-        <w:t>1. Как запустить служебное приложение «Системный</w:t>
-      </w:r>
-      <w:r>
-        <w:rPr>
-          <w:rFonts w:ascii="Times" w:eastAsia="Times" w:hAnsi="Times" w:cs="Times"/>
-          <w:sz w:val="20"/>
-          <w:szCs w:val="20"/>
-        </w:rPr>
-        <w:t xml:space="preserve"> монитор»?</w:t>
+        <w:t>1. Как запустить служебное приложение «Системный монитор»?</w:t>
       </w:r>
     </w:p>
     <w:p>
@@ -3540,6 +3264,7 @@
       <w:pPr>
         <w:spacing w:line="240" w:lineRule="auto"/>
         <w:rPr>
+          <w:rFonts w:ascii="Times" w:eastAsia="Times" w:hAnsi="Times" w:cs="Times"/>
           <w:sz w:val="20"/>
           <w:szCs w:val="20"/>
         </w:rPr>
@@ -3552,6 +3277,15 @@
         </w:rPr>
         <w:t>4. В каком виде возможно отобразить параметры?</w:t>
       </w:r>
+    </w:p>
+    <w:p>
+      <w:pPr>
+        <w:spacing w:line="240" w:lineRule="auto"/>
+        <w:rPr>
+          <w:sz w:val="20"/>
+          <w:szCs w:val="20"/>
+        </w:rPr>
+      </w:pPr>
     </w:p>
     <w:sectPr>
       <w:pgSz w:w="11906" w:h="16838"/>
@@ -4181,9 +3915,7 @@
       <w:tblStyleRowBandSize w:val="1"/>
       <w:tblStyleColBandSize w:val="1"/>
       <w:tblCellMar>
-        <w:top w:w="0" w:type="dxa"/>
         <w:left w:w="108" w:type="dxa"/>
-        <w:bottom w:w="0" w:type="dxa"/>
         <w:right w:w="108" w:type="dxa"/>
       </w:tblCellMar>
     </w:tblPr>

</xml_diff>